<commit_message>
Added IEEE_report_draft to the repository
</commit_message>
<xml_diff>
--- a/IEEE_report_draft.docx
+++ b/IEEE_report_draft.docx
@@ -18,7 +18,10 @@
         <w:framePr w:wrap="notBeside"/>
       </w:pPr>
       <w:r>
-        <w:t xml:space="preserve">Buiding </w:t>
+        <w:t>Building</w:t>
+      </w:r>
+      <w:r>
+        <w:t xml:space="preserve"> </w:t>
       </w:r>
       <w:r>
         <w:t>f</w:t>
@@ -60,7 +63,15 @@
         <w:t xml:space="preserve"> BERT</w:t>
       </w:r>
       <w:r>
-        <w:t xml:space="preserve"> on SmartWatch Dataset</w:t>
+        <w:t xml:space="preserve"> on </w:t>
+      </w:r>
+      <w:proofErr w:type="spellStart"/>
+      <w:r>
+        <w:t>SmartWatch</w:t>
+      </w:r>
+      <w:proofErr w:type="spellEnd"/>
+      <w:r>
+        <w:t xml:space="preserve"> Dataset</w:t>
       </w:r>
     </w:p>
     <w:tbl>
@@ -95,8 +106,13 @@
               <w:framePr w:wrap="notBeside"/>
               <w:spacing w:after="0"/>
             </w:pPr>
+            <w:proofErr w:type="spellStart"/>
             <w:r>
-              <w:t>Thi Thuy Tien Tran</w:t>
+              <w:t>Thi</w:t>
+            </w:r>
+            <w:proofErr w:type="spellEnd"/>
+            <w:r>
+              <w:t xml:space="preserve"> Thuy Tien Tran</w:t>
             </w:r>
           </w:p>
           <w:p>
@@ -306,9 +322,19 @@
               <w:framePr w:wrap="notBeside"/>
               <w:spacing w:after="0"/>
             </w:pPr>
+            <w:proofErr w:type="spellStart"/>
             <w:r>
-              <w:t>Nimasha Warnakulasuriya</w:t>
+              <w:t>Nimasha</w:t>
             </w:r>
+            <w:proofErr w:type="spellEnd"/>
+            <w:r>
+              <w:t xml:space="preserve"> </w:t>
+            </w:r>
+            <w:proofErr w:type="spellStart"/>
+            <w:r>
+              <w:t>Warnakulasuriya</w:t>
+            </w:r>
+            <w:proofErr w:type="spellEnd"/>
           </w:p>
           <w:p>
             <w:pPr>
@@ -434,14 +460,14 @@
       <w:r>
         <w:t xml:space="preserve">, </w:t>
       </w:r>
-      <w:r>
-        <w:t xml:space="preserve">SmartWatch </w:t>
-      </w:r>
-      <w:proofErr w:type="gramStart"/>
-      <w:r>
-        <w:t>dataset</w:t>
-      </w:r>
-      <w:proofErr w:type="gramEnd"/>
+      <w:proofErr w:type="spellStart"/>
+      <w:r>
+        <w:t>SmartWatch</w:t>
+      </w:r>
+      <w:proofErr w:type="spellEnd"/>
+      <w:r>
+        <w:t xml:space="preserve"> dataset</w:t>
+      </w:r>
     </w:p>
     <w:bookmarkEnd w:id="0"/>
     <w:p>
@@ -485,7 +511,15 @@
         <w:t xml:space="preserve">for </w:t>
       </w:r>
       <w:r>
-        <w:t>old peope all over the world</w:t>
+        <w:t xml:space="preserve">old </w:t>
+      </w:r>
+      <w:proofErr w:type="spellStart"/>
+      <w:r>
+        <w:t>peope</w:t>
+      </w:r>
+      <w:proofErr w:type="spellEnd"/>
+      <w:r>
+        <w:t xml:space="preserve"> all over the world</w:t>
       </w:r>
       <w:r>
         <w:t xml:space="preserve">. </w:t>
@@ -794,7 +828,15 @@
       </w:r>
       <w:r>
         <w:tab/>
-        <w:t>Developing a fall detection models based on SmartWatch fall datasets.</w:t>
+        <w:t xml:space="preserve">Developing a fall detection models based on </w:t>
+      </w:r>
+      <w:proofErr w:type="spellStart"/>
+      <w:r>
+        <w:t>SmartWatch</w:t>
+      </w:r>
+      <w:proofErr w:type="spellEnd"/>
+      <w:r>
+        <w:t xml:space="preserve"> fall datasets.</w:t>
       </w:r>
     </w:p>
     <w:p>
@@ -820,8 +862,13 @@
       <w:r>
         <w:t xml:space="preserve">Our code can be found on this </w:t>
       </w:r>
-      <w:r>
-        <w:t xml:space="preserve">Github </w:t>
+      <w:proofErr w:type="spellStart"/>
+      <w:r>
+        <w:t>Github</w:t>
+      </w:r>
+      <w:proofErr w:type="spellEnd"/>
+      <w:r>
+        <w:t xml:space="preserve"> </w:t>
       </w:r>
       <w:hyperlink r:id="rId8" w:history="1">
         <w:r>
@@ -1001,11 +1048,11 @@
       </w:r>
       <w:proofErr w:type="gramEnd"/>
       <w:r>
-        <w:t xml:space="preserve"> significant of differences observed by varying the number of sensors and the choice of a particular machine learning algorithm. The main conclusion from this paper is that sensors placed close to the gravity center of the human body (i.e., </w:t>
+        <w:t xml:space="preserve"> significant of differences observed by varying the number of sensors and the choice of a particular machine learning algorithm. The main conclusion from this paper is that sensors placed close to the gravity center of the human body (i.e., chest </w:t>
       </w:r>
       <w:r>
         <w:lastRenderedPageBreak/>
-        <w:t xml:space="preserve">chest and waist) are the most effective </w:t>
+        <w:t xml:space="preserve">and waist) are the most effective </w:t>
       </w:r>
       <w:r>
         <w:rPr>
@@ -1028,13 +1075,8 @@
         <w:t>[data]</w:t>
       </w:r>
       <w:r>
-        <w:t xml:space="preserve"> We experimented with both traditional (Support Vector Machine and Naive Bayes) and non-traditional (Deep Learning) machine learning algorithms for the creation of fall detection models using three different fall datasets (Smartwatch, Notch, Farseeing). Our results show that a Deep Learning model for fall detection generally outperforms more traditional models across the three </w:t>
-      </w:r>
-      <w:proofErr w:type="gramStart"/>
-      <w:r>
-        <w:t>datasets</w:t>
-      </w:r>
-      <w:proofErr w:type="gramEnd"/>
+        <w:t xml:space="preserve"> We experimented with both traditional (Support Vector Machine and Naive Bayes) and non-traditional (Deep Learning) machine learning algorithms for the creation of fall detection models using three different fall datasets (Smartwatch, Notch, Farseeing). Our results show that a Deep Learning model for fall detection generally outperforms more traditional models across the three datasets</w:t>
+      </w:r>
     </w:p>
     <w:p>
       <w:pPr>
@@ -1064,7 +1106,15 @@
       </w:r>
       <w:proofErr w:type="gramEnd"/>
       <w:r>
-        <w:t xml:space="preserve"> and it is susceptible to environmental in- terference. The cost is also high as more equipment is required to be installed in the sensing environment. </w:t>
+        <w:t xml:space="preserve"> and it is susceptible to environmental in- </w:t>
+      </w:r>
+      <w:proofErr w:type="spellStart"/>
+      <w:r>
+        <w:t>terference</w:t>
+      </w:r>
+      <w:proofErr w:type="spellEnd"/>
+      <w:r>
+        <w:t xml:space="preserve">. The cost is also high as more equipment is required to be installed in the sensing environment. </w:t>
       </w:r>
       <w:r>
         <w:rPr>
@@ -1147,7 +1197,23 @@
         <w:ind w:firstLine="204"/>
       </w:pPr>
       <w:r>
-        <w:t xml:space="preserve">Computer-vision fall detection approaches use image processing and a proba- bilistic model to detect human contour and applied machine learning or neural network for movement classification. It does not need high-cost equipment, it is susceptible to environmental interference such as light, clothing, or overlapping portraits. There are also concerns about privacy with this approach. Skeleton recognition is less likely to be disturbed by the environment than human contour recognition, with an improved privacy protection. </w:t>
+        <w:t xml:space="preserve">Computer-vision fall detection approaches use image processing and a </w:t>
+      </w:r>
+      <w:proofErr w:type="spellStart"/>
+      <w:r>
+        <w:t>proba</w:t>
+      </w:r>
+      <w:proofErr w:type="spellEnd"/>
+      <w:r>
+        <w:t xml:space="preserve">- </w:t>
+      </w:r>
+      <w:proofErr w:type="spellStart"/>
+      <w:r>
+        <w:t>bilistic</w:t>
+      </w:r>
+      <w:proofErr w:type="spellEnd"/>
+      <w:r>
+        <w:t xml:space="preserve"> model to detect human contour and applied machine learning or neural network for movement classification. It does not need high-cost equipment, it is susceptible to environmental interference such as light, clothing, or overlapping portraits. There are also concerns about privacy with this approach. Skeleton recognition is less likely to be disturbed by the environment than human contour recognition, with an improved privacy protection. </w:t>
       </w:r>
       <w:r>
         <w:rPr>
@@ -1223,8 +1289,13 @@
       <w:pPr>
         <w:ind w:firstLine="202"/>
       </w:pPr>
-      <w:r>
-        <w:t>SmartWatch dataset</w:t>
+      <w:proofErr w:type="spellStart"/>
+      <w:r>
+        <w:t>SmartWatch</w:t>
+      </w:r>
+      <w:proofErr w:type="spellEnd"/>
+      <w:r>
+        <w:t xml:space="preserve"> dataset</w:t>
       </w:r>
       <w:r>
         <w:t xml:space="preserve"> can be download </w:t>
@@ -1273,7 +1344,15 @@
       </w:r>
       <w:proofErr w:type="gramEnd"/>
       <w:r>
-        <w:t xml:space="preserve"> good health and were recruited to perform simulated falls and ADLs. Their ages ranged from 21–55, height ranged from 5 ft to 6.5 ft. and the weight from 100 lbs to 230 lbs. Each subject was told to wear the smartwatch on his/her left hand and performed a pre-determined set of ADLs consisting </w:t>
+        <w:t xml:space="preserve"> good health and were recruited to perform simulated falls and ADLs. Their ages ranged from 21–55, height ranged from 5 ft to 6.5 ft. and the weight from 100 </w:t>
+      </w:r>
+      <w:proofErr w:type="spellStart"/>
+      <w:r>
+        <w:t>lbs</w:t>
+      </w:r>
+      <w:proofErr w:type="spellEnd"/>
+      <w:r>
+        <w:t xml:space="preserve"> to 230 lbs. Each subject was told to wear the smartwatch on his/her left hand and performed a pre-determined set of ADLs consisting </w:t>
       </w:r>
       <w:proofErr w:type="gramStart"/>
       <w:r>
@@ -1281,7 +1360,15 @@
       </w:r>
       <w:proofErr w:type="gramEnd"/>
       <w:r>
-        <w:t xml:space="preserve"> jogging, sitting down, throwing an object, and waving their hands. This initial set of ADLs were chosen based on the fact there are common activities that involved movement of the arms. These datasets were automatically labeled as “NotFall”. We then asked the same subject to perform four types of falls onto a 12-inch-high mattress on the </w:t>
+        <w:t xml:space="preserve"> jogging, sitting down, throwing an object, and waving their hands. This initial set of ADLs were chosen based on the fact there are common activities that involved movement of the arms. These datasets were automatically labeled as “</w:t>
+      </w:r>
+      <w:proofErr w:type="spellStart"/>
+      <w:r>
+        <w:t>NotFall</w:t>
+      </w:r>
+      <w:proofErr w:type="spellEnd"/>
+      <w:r>
+        <w:t xml:space="preserve">”. We then asked the same subject to perform four types of falls onto a 12-inch-high mattress on the </w:t>
       </w:r>
       <w:proofErr w:type="gramStart"/>
       <w:r>
@@ -1289,7 +1376,15 @@
       </w:r>
       <w:proofErr w:type="gramEnd"/>
       <w:r>
-        <w:t xml:space="preserve"> front, back, left, and right falls. Each subject repeated each type of fall 10 times. We experimented with the sampling rates of 4 Hz, 1.25 Hz, and 62.5 Hz supported by the smartwatch, and settled with 31.25 Hz. We found that the data sampling frequency of 4 Hz, although it consumes fewer resources, missed too many critical sample points within the critical phase of a fall. On the other hand, the use of the higher sampling frequency of 62.5 Hz provided by the watch was flooding the application with too much data and incurred a high computation cost which is impractical for real-time prediction of falls.  We implemented a data collection service on the smartphone to have a button that, when pressed, labels data as “Fall” and otherwise “NotFall”. Data was thus labeled in real time as it was collected, by the researcher holding the smartphone. However, the pressing of the button can introduce errors such as the button is being pressed too late, too early, or too long for a fall activity. To mitigate these errors, we post-processed the collected data to ensure that data points related to the critical phase of a fall were labeled as “Fall”. This is done by checking that for each fall data file, the highest peak of acceleration, and data points before and after that point, were always labeled as “Fall”. </w:t>
+        <w:t xml:space="preserve"> front, back, left, and right falls. Each subject repeated each type of fall 10 times. We experimented with the sampling rates of 4 Hz, 1.25 Hz, and 62.5 Hz supported by the smartwatch, and settled with 31.25 Hz. We found that the data sampling frequency of 4 Hz, although it consumes fewer resources, missed too many critical sample points within the critical phase of a fall. On the other hand, the use of the higher sampling frequency of 62.5 Hz provided by the watch was flooding the application with too much data and incurred a high computation cost which is impractical for real-time prediction of falls.  We implemented a data collection service on the smartphone to have a button that, when pressed, labels data as “Fall” and otherwise “</w:t>
+      </w:r>
+      <w:proofErr w:type="spellStart"/>
+      <w:r>
+        <w:t>NotFall</w:t>
+      </w:r>
+      <w:proofErr w:type="spellEnd"/>
+      <w:r>
+        <w:t xml:space="preserve">”. Data was thus labeled in real time as it was collected, by the researcher holding the smartphone. However, the pressing of the button can introduce errors such as the button is being pressed too late, too early, or too long for a fall activity. To mitigate these errors, we post-processed the collected data to ensure that data points related to the critical phase of a fall were labeled as “Fall”. This is done by checking that for each fall data file, the highest peak of acceleration, and data points before and after that point, were always labeled as “Fall”. </w:t>
       </w:r>
       <w:r>
         <w:rPr>
@@ -1334,11 +1429,19 @@
           <w:iCs/>
         </w:rPr>
       </w:pPr>
+      <w:proofErr w:type="spellStart"/>
       <w:r>
         <w:rPr>
           <w:iCs/>
         </w:rPr>
-        <w:t>SmartWatch d</w:t>
+        <w:t>SmartWatch</w:t>
+      </w:r>
+      <w:proofErr w:type="spellEnd"/>
+      <w:r>
+        <w:rPr>
+          <w:iCs/>
+        </w:rPr>
+        <w:t xml:space="preserve"> d</w:t>
       </w:r>
       <w:r>
         <w:rPr>
@@ -1796,7 +1899,31 @@
       </w:r>
       <w:proofErr w:type="gramEnd"/>
       <w:r>
-        <w:t xml:space="preserve">” and ”Not Fall”. The name of columns in the original dataset is accelerometer_x, accelerometer_y, accelerometer_z, and outcome. </w:t>
+        <w:t xml:space="preserve">” and ”Not Fall”. The name of columns in the original dataset is </w:t>
+      </w:r>
+      <w:proofErr w:type="spellStart"/>
+      <w:r>
+        <w:t>accelerometer_x</w:t>
+      </w:r>
+      <w:proofErr w:type="spellEnd"/>
+      <w:r>
+        <w:t xml:space="preserve">, </w:t>
+      </w:r>
+      <w:proofErr w:type="spellStart"/>
+      <w:r>
+        <w:t>accelerometer_y</w:t>
+      </w:r>
+      <w:proofErr w:type="spellEnd"/>
+      <w:r>
+        <w:t xml:space="preserve">, </w:t>
+      </w:r>
+      <w:proofErr w:type="spellStart"/>
+      <w:r>
+        <w:t>accelerometer_z</w:t>
+      </w:r>
+      <w:proofErr w:type="spellEnd"/>
+      <w:r>
+        <w:t xml:space="preserve">, and outcome. </w:t>
       </w:r>
       <w:r>
         <w:rPr>
@@ -1878,6 +2005,205 @@
         <w:t>LSTM</w:t>
       </w:r>
     </w:p>
+    <w:p>
+      <w:r>
+        <w:t xml:space="preserve">The breakdown of the LSTM model is first to import all the necessary </w:t>
+      </w:r>
+      <w:r>
+        <w:t>libraries. For</w:t>
+      </w:r>
+      <w:r>
+        <w:t xml:space="preserve"> LSTM used </w:t>
+      </w:r>
+      <w:proofErr w:type="gramStart"/>
+      <w:r>
+        <w:t>numb ,torch</w:t>
+      </w:r>
+      <w:proofErr w:type="gramEnd"/>
+      <w:r>
+        <w:t>,</w:t>
+      </w:r>
+      <w:r>
+        <w:t xml:space="preserve"> </w:t>
+      </w:r>
+      <w:proofErr w:type="spellStart"/>
+      <w:r>
+        <w:t>matplotib,and</w:t>
+      </w:r>
+      <w:proofErr w:type="spellEnd"/>
+      <w:r>
+        <w:t xml:space="preserve"> a few libraries from </w:t>
+      </w:r>
+      <w:proofErr w:type="spellStart"/>
+      <w:r>
+        <w:t>sklearn.metrics</w:t>
+      </w:r>
+      <w:proofErr w:type="spellEnd"/>
+      <w:r>
+        <w:t xml:space="preserve"> for getting the numeric values of the model </w:t>
+      </w:r>
+      <w:r>
+        <w:t>performance. Then</w:t>
+      </w:r>
+      <w:r>
+        <w:t xml:space="preserve"> the dataset </w:t>
+      </w:r>
+      <w:r>
+        <w:t>i</w:t>
+      </w:r>
+      <w:r>
+        <w:t xml:space="preserve">s loaded and the fall and not-fall dataset was combined  and converted </w:t>
+      </w:r>
+      <w:r>
+        <w:t>from n</w:t>
+      </w:r>
+      <w:r>
+        <w:t xml:space="preserve">umpy arrays to </w:t>
+      </w:r>
+      <w:proofErr w:type="spellStart"/>
+      <w:r>
+        <w:t>PyTorch</w:t>
+      </w:r>
+      <w:proofErr w:type="spellEnd"/>
+      <w:r>
+        <w:t xml:space="preserve"> tensors as using tensors would be beneficial when process</w:t>
+      </w:r>
+      <w:r>
+        <w:t xml:space="preserve">ing </w:t>
+      </w:r>
+      <w:r>
+        <w:t xml:space="preserve"> </w:t>
+      </w:r>
+      <w:r>
+        <w:t xml:space="preserve">as </w:t>
+      </w:r>
+      <w:r>
+        <w:t>batches</w:t>
+      </w:r>
+      <w:r>
+        <w:t xml:space="preserve"> later in the model</w:t>
+      </w:r>
+      <w:r>
+        <w:t xml:space="preserve"> .The next step would be to initialize the model it defines an L</w:t>
+      </w:r>
+      <w:r>
+        <w:t>STM</w:t>
+      </w:r>
+      <w:r>
+        <w:t xml:space="preserve"> network with an LSTM </w:t>
+      </w:r>
+      <w:r>
+        <w:t>layer, a</w:t>
+      </w:r>
+      <w:r>
+        <w:t xml:space="preserve"> fully-connected layer and a </w:t>
+      </w:r>
+      <w:proofErr w:type="spellStart"/>
+      <w:r>
+        <w:t>ReLU</w:t>
+      </w:r>
+      <w:proofErr w:type="spellEnd"/>
+      <w:r>
+        <w:t xml:space="preserve"> activation .</w:t>
+      </w:r>
+      <w:r>
+        <w:t xml:space="preserve">Following it </w:t>
+      </w:r>
+      <w:r>
+        <w:t xml:space="preserve">would be to set up the parameters starting off by creating an instance of </w:t>
+      </w:r>
+      <w:proofErr w:type="spellStart"/>
+      <w:r>
+        <w:t>LSTMNet</w:t>
+      </w:r>
+      <w:proofErr w:type="spellEnd"/>
+      <w:r>
+        <w:t xml:space="preserve"> and criterion to define the loss function  along with optimizer with learning rate of 0.001.Then the </w:t>
+      </w:r>
+      <w:r>
+        <w:t>l</w:t>
+      </w:r>
+      <w:r>
+        <w:t xml:space="preserve">ists are made to keep track of training and validation losses and accuracies for each </w:t>
+      </w:r>
+      <w:r>
+        <w:t xml:space="preserve">epoch. </w:t>
+      </w:r>
+      <w:r>
+        <w:t>We have set the epoch=10 for the model and all the different metrics are calculate for each one.</w:t>
+      </w:r>
+      <w:r>
+        <w:t xml:space="preserve"> Now</w:t>
+      </w:r>
+      <w:r>
+        <w:t xml:space="preserve"> to proceed with the training loop and iterate over the training data we calculate the forward pass that compute the model </w:t>
+      </w:r>
+      <w:r>
+        <w:t>output, the</w:t>
+      </w:r>
+      <w:r>
+        <w:t xml:space="preserve"> loss using criterion and compute the gradients and update the model parameters </w:t>
+      </w:r>
+      <w:r>
+        <w:t>and</w:t>
+      </w:r>
+      <w:r>
+        <w:t xml:space="preserve"> store the track </w:t>
+      </w:r>
+      <w:r>
+        <w:t>metrics. The</w:t>
+      </w:r>
+      <w:r>
+        <w:t xml:space="preserve"> validation </w:t>
+      </w:r>
+      <w:r>
+        <w:t xml:space="preserve">section </w:t>
+      </w:r>
+      <w:r>
+        <w:t>starts by setting the model to evaluation mode and iterat</w:t>
+      </w:r>
+      <w:r>
+        <w:t xml:space="preserve">ing </w:t>
+      </w:r>
+      <w:r>
+        <w:t xml:space="preserve">over the validation </w:t>
+      </w:r>
+      <w:r>
+        <w:t>data and</w:t>
+      </w:r>
+      <w:r>
+        <w:t xml:space="preserve"> store the validation </w:t>
+      </w:r>
+      <w:r>
+        <w:t>metrics. Finally</w:t>
+      </w:r>
+      <w:r>
+        <w:t xml:space="preserve"> print the training </w:t>
+      </w:r>
+      <w:r>
+        <w:t xml:space="preserve">and validation losses and accuracy for each </w:t>
+      </w:r>
+      <w:proofErr w:type="gramStart"/>
+      <w:r>
+        <w:t>epoch  and</w:t>
+      </w:r>
+      <w:proofErr w:type="gramEnd"/>
+      <w:r>
+        <w:t xml:space="preserve"> provide the metrics on the final validation set which includes accuracy, precision,Recall,F1 </w:t>
+      </w:r>
+      <w:r>
+        <w:t>score, classification</w:t>
+      </w:r>
+      <w:r>
+        <w:t xml:space="preserve"> </w:t>
+      </w:r>
+      <w:r>
+        <w:t>r</w:t>
+      </w:r>
+      <w:r>
+        <w:t>eport and the ROC-curve.</w:t>
+      </w:r>
+    </w:p>
     <w:p/>
     <w:p>
       <w:pPr>
@@ -1921,13 +2247,8 @@
         <w:jc w:val="both"/>
       </w:pPr>
       <w:r>
-        <w:t xml:space="preserve">Experience </w:t>
-      </w:r>
-      <w:proofErr w:type="gramStart"/>
-      <w:r>
-        <w:t>designs</w:t>
-      </w:r>
-      <w:proofErr w:type="gramEnd"/>
+        <w:t>Experience designs</w:t>
+      </w:r>
     </w:p>
     <w:p>
       <w:pPr>
@@ -1977,10 +2298,7 @@
         <w:jc w:val="both"/>
       </w:pPr>
       <w:r>
-        <w:t xml:space="preserve">Model predictions (i.e., predictions produced by the neural architecture) begin once the number of sensor data points acquired is equal to the number of steps. Every model prediction thereafter will only require one additional data </w:t>
-      </w:r>
-      <w:r>
-        <w:t xml:space="preserve">point, as the model will slide one data point at a time, reusing </w:t>
+        <w:t xml:space="preserve">Model predictions (i.e., predictions produced by the neural architecture) begin once the number of sensor data points acquired is equal to the number of steps. Every model prediction thereafter will only require one additional data point, as the model will slide one data point at a time, reusing </w:t>
       </w:r>
       <w:proofErr w:type="gramStart"/>
       <w:r>
@@ -2132,7 +2450,14 @@
         <w:rPr>
           <w:bCs/>
         </w:rPr>
-        <w:t xml:space="preserve">. Testing dataset is used to evaluate model performance. The best model with the highest </w:t>
+        <w:t xml:space="preserve">. Testing dataset is used to evaluate </w:t>
+      </w:r>
+      <w:r>
+        <w:rPr>
+          <w:bCs/>
+        </w:rPr>
+        <w:lastRenderedPageBreak/>
+        <w:t xml:space="preserve">model performance. The best model with the highest </w:t>
       </w:r>
       <w:r>
         <w:rPr>
@@ -2212,14 +2537,12 @@
         </w:rPr>
         <w:t xml:space="preserve"> </w:t>
       </w:r>
-      <w:proofErr w:type="gramStart"/>
       <w:r>
         <w:rPr>
           <w:iCs/>
         </w:rPr>
         <w:t>parameters</w:t>
       </w:r>
-      <w:proofErr w:type="gramEnd"/>
     </w:p>
     <w:tbl>
       <w:tblPr>
@@ -2318,16 +2641,50 @@
               <w:ind w:firstLine="0"/>
               <w:jc w:val="left"/>
             </w:pPr>
+            <w:proofErr w:type="spellStart"/>
             <w:r>
-              <w:t>input_size=2, hidden_size=256, num_layers=</w:t>
+              <w:t>input_size</w:t>
+            </w:r>
+            <w:proofErr w:type="spellEnd"/>
+            <w:r>
+              <w:t xml:space="preserve">=2, </w:t>
+            </w:r>
+            <w:proofErr w:type="spellStart"/>
+            <w:r>
+              <w:t>hidden_size</w:t>
+            </w:r>
+            <w:proofErr w:type="spellEnd"/>
+            <w:r>
+              <w:t xml:space="preserve">=256, </w:t>
+            </w:r>
+            <w:proofErr w:type="spellStart"/>
+            <w:r>
+              <w:t>num_layers</w:t>
+            </w:r>
+            <w:proofErr w:type="spellEnd"/>
+            <w:r>
+              <w:t>=</w:t>
             </w:r>
             <w:proofErr w:type="gramStart"/>
             <w:r>
-              <w:t>2,  lr</w:t>
+              <w:t xml:space="preserve">2,  </w:t>
             </w:r>
+            <w:proofErr w:type="spellStart"/>
+            <w:r>
+              <w:t>lr</w:t>
+            </w:r>
+            <w:proofErr w:type="spellEnd"/>
             <w:proofErr w:type="gramEnd"/>
             <w:r>
-              <w:t xml:space="preserve"> = 0.0001, n_epochs = 10</w:t>
+              <w:t xml:space="preserve"> = 0.0001, </w:t>
+            </w:r>
+            <w:proofErr w:type="spellStart"/>
+            <w:r>
+              <w:t>n_epochs</w:t>
+            </w:r>
+            <w:proofErr w:type="spellEnd"/>
+            <w:r>
+              <w:t xml:space="preserve"> = 10</w:t>
             </w:r>
           </w:p>
         </w:tc>
@@ -2360,16 +2717,50 @@
               <w:pStyle w:val="Text"/>
               <w:ind w:firstLine="0"/>
             </w:pPr>
+            <w:proofErr w:type="spellStart"/>
             <w:r>
-              <w:t>input_size=2, hidden_size=256, num_layers=</w:t>
+              <w:t>input_size</w:t>
+            </w:r>
+            <w:proofErr w:type="spellEnd"/>
+            <w:r>
+              <w:t xml:space="preserve">=2, </w:t>
+            </w:r>
+            <w:proofErr w:type="spellStart"/>
+            <w:r>
+              <w:t>hidden_size</w:t>
+            </w:r>
+            <w:proofErr w:type="spellEnd"/>
+            <w:r>
+              <w:t xml:space="preserve">=256, </w:t>
+            </w:r>
+            <w:proofErr w:type="spellStart"/>
+            <w:r>
+              <w:t>num_layers</w:t>
+            </w:r>
+            <w:proofErr w:type="spellEnd"/>
+            <w:r>
+              <w:t>=</w:t>
             </w:r>
             <w:proofErr w:type="gramStart"/>
             <w:r>
-              <w:t>2,  lr</w:t>
+              <w:t xml:space="preserve">2,  </w:t>
             </w:r>
+            <w:proofErr w:type="spellStart"/>
+            <w:r>
+              <w:t>lr</w:t>
+            </w:r>
+            <w:proofErr w:type="spellEnd"/>
             <w:proofErr w:type="gramEnd"/>
             <w:r>
-              <w:t xml:space="preserve"> = 0.0001, n_epochs = 10</w:t>
+              <w:t xml:space="preserve"> = 0.0001, </w:t>
+            </w:r>
+            <w:proofErr w:type="spellStart"/>
+            <w:r>
+              <w:t>n_epochs</w:t>
+            </w:r>
+            <w:proofErr w:type="spellEnd"/>
+            <w:r>
+              <w:t xml:space="preserve"> = 10</w:t>
             </w:r>
           </w:p>
         </w:tc>
@@ -2439,7 +2830,15 @@
         <w:t>project</w:t>
       </w:r>
       <w:r>
-        <w:t>, we use Python and Jupyter Notebook for code implemen</w:t>
+        <w:t xml:space="preserve">, we use Python and </w:t>
+      </w:r>
+      <w:proofErr w:type="spellStart"/>
+      <w:r>
+        <w:t>Jupyter</w:t>
+      </w:r>
+      <w:proofErr w:type="spellEnd"/>
+      <w:r>
+        <w:t xml:space="preserve"> Notebook for code implemen</w:t>
       </w:r>
       <w:r>
         <w:t>ta</w:t>
@@ -2478,8 +2877,16 @@
         <w:rPr>
           <w:lang w:val="en-CA"/>
         </w:rPr>
-        <w:t>Platform: Pytorch</w:t>
-      </w:r>
+        <w:t xml:space="preserve">Platform: </w:t>
+      </w:r>
+      <w:proofErr w:type="spellStart"/>
+      <w:r>
+        <w:rPr>
+          <w:lang w:val="en-CA"/>
+        </w:rPr>
+        <w:t>Pytorch</w:t>
+      </w:r>
+      <w:proofErr w:type="spellEnd"/>
     </w:p>
     <w:p>
       <w:pPr>
@@ -2560,7 +2967,6 @@
           <w:noProof/>
           <w:lang w:val="vi-VN"/>
         </w:rPr>
-        <w:lastRenderedPageBreak/>
         <w:drawing>
           <wp:inline distT="0" distB="0" distL="0" distR="0" wp14:anchorId="513D72F1" wp14:editId="3D6F7AC1">
             <wp:extent cx="3200400" cy="578534"/>
@@ -3093,7 +3499,71 @@
           <w:sz w:val="16"/>
           <w:szCs w:val="16"/>
         </w:rPr>
-        <w:t xml:space="preserve">[1] Imen Boudali, Sarra Chebaane, and Yassine Zitouni, “A predictive approach for myocardial infarction risk assessment using machine learning and big clinical data,” </w:t>
+        <w:t xml:space="preserve">[1] </w:t>
+      </w:r>
+      <w:proofErr w:type="spellStart"/>
+      <w:r>
+        <w:rPr>
+          <w:sz w:val="16"/>
+          <w:szCs w:val="16"/>
+        </w:rPr>
+        <w:t>Imen</w:t>
+      </w:r>
+      <w:proofErr w:type="spellEnd"/>
+      <w:r>
+        <w:rPr>
+          <w:sz w:val="16"/>
+          <w:szCs w:val="16"/>
+        </w:rPr>
+        <w:t xml:space="preserve"> </w:t>
+      </w:r>
+      <w:proofErr w:type="spellStart"/>
+      <w:r>
+        <w:rPr>
+          <w:sz w:val="16"/>
+          <w:szCs w:val="16"/>
+        </w:rPr>
+        <w:t>Boudali</w:t>
+      </w:r>
+      <w:proofErr w:type="spellEnd"/>
+      <w:r>
+        <w:rPr>
+          <w:sz w:val="16"/>
+          <w:szCs w:val="16"/>
+        </w:rPr>
+        <w:t xml:space="preserve">, </w:t>
+      </w:r>
+      <w:proofErr w:type="spellStart"/>
+      <w:r>
+        <w:rPr>
+          <w:sz w:val="16"/>
+          <w:szCs w:val="16"/>
+        </w:rPr>
+        <w:t>Sarra</w:t>
+      </w:r>
+      <w:proofErr w:type="spellEnd"/>
+      <w:r>
+        <w:rPr>
+          <w:sz w:val="16"/>
+          <w:szCs w:val="16"/>
+        </w:rPr>
+        <w:t xml:space="preserve"> </w:t>
+      </w:r>
+      <w:proofErr w:type="spellStart"/>
+      <w:r>
+        <w:rPr>
+          <w:sz w:val="16"/>
+          <w:szCs w:val="16"/>
+        </w:rPr>
+        <w:t>Chebaane</w:t>
+      </w:r>
+      <w:proofErr w:type="spellEnd"/>
+      <w:r>
+        <w:rPr>
+          <w:sz w:val="16"/>
+          <w:szCs w:val="16"/>
+        </w:rPr>
+        <w:t xml:space="preserve">, and Yassine Zitouni, “A predictive approach for myocardial infarction risk assessment using machine learning and big clinical data,” </w:t>
       </w:r>
       <w:r>
         <w:rPr>
@@ -3109,7 +3579,23 @@
           <w:sz w:val="16"/>
           <w:szCs w:val="16"/>
         </w:rPr>
-        <w:t xml:space="preserve">, vol. 5, pp. 100319–100319, Jun. 2024, doi: https://doi.org/10.1016/j.health.2024.100319. </w:t>
+        <w:t xml:space="preserve">, vol. 5, pp. 100319–100319, Jun. 2024, </w:t>
+      </w:r>
+      <w:proofErr w:type="spellStart"/>
+      <w:r>
+        <w:rPr>
+          <w:sz w:val="16"/>
+          <w:szCs w:val="16"/>
+        </w:rPr>
+        <w:t>doi</w:t>
+      </w:r>
+      <w:proofErr w:type="spellEnd"/>
+      <w:r>
+        <w:rPr>
+          <w:sz w:val="16"/>
+          <w:szCs w:val="16"/>
+        </w:rPr>
+        <w:t xml:space="preserve">: https://doi.org/10.1016/j.health.2024.100319. </w:t>
       </w:r>
     </w:p>
     <w:p>
@@ -3126,7 +3612,23 @@
           <w:sz w:val="16"/>
           <w:szCs w:val="16"/>
         </w:rPr>
-        <w:t xml:space="preserve">[2] C. D. Fernando, P. T. Weerasinghe, and C. K. Walgampaya, “Heart Disease Risk Identification using Machine Learning Techniques for a Highly Imbalanced Dataset: </w:t>
+        <w:t xml:space="preserve">[2] C. D. Fernando, P. T. Weerasinghe, and C. K. </w:t>
+      </w:r>
+      <w:proofErr w:type="spellStart"/>
+      <w:r>
+        <w:rPr>
+          <w:sz w:val="16"/>
+          <w:szCs w:val="16"/>
+        </w:rPr>
+        <w:t>Walgampaya</w:t>
+      </w:r>
+      <w:proofErr w:type="spellEnd"/>
+      <w:r>
+        <w:rPr>
+          <w:sz w:val="16"/>
+          <w:szCs w:val="16"/>
+        </w:rPr>
+        <w:t xml:space="preserve">, “Heart Disease Risk Identification using Machine Learning Techniques for a Highly Imbalanced Dataset: </w:t>
       </w:r>
       <w:proofErr w:type="gramStart"/>
       <w:r>
@@ -3158,7 +3660,23 @@
           <w:sz w:val="16"/>
           <w:szCs w:val="16"/>
         </w:rPr>
-        <w:t>, vol. 4, no. 2, p. 43, Dec. 2022, doi: https://doi.org/10.4038/kjms.v4i2.50.</w:t>
+        <w:t xml:space="preserve">, vol. 4, no. 2, p. 43, Dec. 2022, </w:t>
+      </w:r>
+      <w:proofErr w:type="spellStart"/>
+      <w:r>
+        <w:rPr>
+          <w:sz w:val="16"/>
+          <w:szCs w:val="16"/>
+        </w:rPr>
+        <w:t>doi</w:t>
+      </w:r>
+      <w:proofErr w:type="spellEnd"/>
+      <w:r>
+        <w:rPr>
+          <w:sz w:val="16"/>
+          <w:szCs w:val="16"/>
+        </w:rPr>
+        <w:t>: https://doi.org/10.4038/kjms.v4i2.50.</w:t>
       </w:r>
     </w:p>
     <w:p>
@@ -3175,7 +3693,71 @@
           <w:sz w:val="16"/>
           <w:szCs w:val="16"/>
         </w:rPr>
-        <w:t xml:space="preserve">[3] I. Rojek, M. Kozielski, J. Dorożyński, and D. Mikołajewski, “AI-Based Prediction of Myocardial Infarction Risk as an Element of Preventive Medicine,” </w:t>
+        <w:t xml:space="preserve">[3] I. </w:t>
+      </w:r>
+      <w:proofErr w:type="spellStart"/>
+      <w:r>
+        <w:rPr>
+          <w:sz w:val="16"/>
+          <w:szCs w:val="16"/>
+        </w:rPr>
+        <w:t>Rojek</w:t>
+      </w:r>
+      <w:proofErr w:type="spellEnd"/>
+      <w:r>
+        <w:rPr>
+          <w:sz w:val="16"/>
+          <w:szCs w:val="16"/>
+        </w:rPr>
+        <w:t xml:space="preserve">, M. </w:t>
+      </w:r>
+      <w:proofErr w:type="spellStart"/>
+      <w:r>
+        <w:rPr>
+          <w:sz w:val="16"/>
+          <w:szCs w:val="16"/>
+        </w:rPr>
+        <w:t>Kozielski</w:t>
+      </w:r>
+      <w:proofErr w:type="spellEnd"/>
+      <w:r>
+        <w:rPr>
+          <w:sz w:val="16"/>
+          <w:szCs w:val="16"/>
+        </w:rPr>
+        <w:t xml:space="preserve">, J. </w:t>
+      </w:r>
+      <w:proofErr w:type="spellStart"/>
+      <w:r>
+        <w:rPr>
+          <w:sz w:val="16"/>
+          <w:szCs w:val="16"/>
+        </w:rPr>
+        <w:t>Dorożyński</w:t>
+      </w:r>
+      <w:proofErr w:type="spellEnd"/>
+      <w:r>
+        <w:rPr>
+          <w:sz w:val="16"/>
+          <w:szCs w:val="16"/>
+        </w:rPr>
+        <w:t xml:space="preserve">, and D. </w:t>
+      </w:r>
+      <w:proofErr w:type="spellStart"/>
+      <w:r>
+        <w:rPr>
+          <w:sz w:val="16"/>
+          <w:szCs w:val="16"/>
+        </w:rPr>
+        <w:t>Mikołajewski</w:t>
+      </w:r>
+      <w:proofErr w:type="spellEnd"/>
+      <w:r>
+        <w:rPr>
+          <w:sz w:val="16"/>
+          <w:szCs w:val="16"/>
+        </w:rPr>
+        <w:t xml:space="preserve">, “AI-Based Prediction of Myocardial Infarction Risk as an Element of Preventive Medicine,” </w:t>
       </w:r>
       <w:r>
         <w:rPr>
@@ -3191,7 +3773,23 @@
           <w:sz w:val="16"/>
           <w:szCs w:val="16"/>
         </w:rPr>
-        <w:t>, vol. 12, no. 19, p. 9596, Sep. 2022, doi: https://doi.org/10.3390/app12199596.</w:t>
+        <w:t xml:space="preserve">, vol. 12, no. 19, p. 9596, Sep. 2022, </w:t>
+      </w:r>
+      <w:proofErr w:type="spellStart"/>
+      <w:r>
+        <w:rPr>
+          <w:sz w:val="16"/>
+          <w:szCs w:val="16"/>
+        </w:rPr>
+        <w:t>doi</w:t>
+      </w:r>
+      <w:proofErr w:type="spellEnd"/>
+      <w:r>
+        <w:rPr>
+          <w:sz w:val="16"/>
+          <w:szCs w:val="16"/>
+        </w:rPr>
+        <w:t>: https://doi.org/10.3390/app12199596.</w:t>
       </w:r>
     </w:p>
     <w:p>
@@ -3217,7 +3815,23 @@
           <w:sz w:val="16"/>
           <w:szCs w:val="16"/>
         </w:rPr>
-        <w:t xml:space="preserve">4] M. Oliveira, J. Seringa, Fausto José Pinto, R. Henriques, and T. Magalhães, “Machine learning prediction of mortality in Acute Myocardial Infarction,” </w:t>
+        <w:t xml:space="preserve">4] M. Oliveira, J. Seringa, Fausto José Pinto, R. Henriques, and T. </w:t>
+      </w:r>
+      <w:proofErr w:type="spellStart"/>
+      <w:r>
+        <w:rPr>
+          <w:sz w:val="16"/>
+          <w:szCs w:val="16"/>
+        </w:rPr>
+        <w:t>Magalhães</w:t>
+      </w:r>
+      <w:proofErr w:type="spellEnd"/>
+      <w:r>
+        <w:rPr>
+          <w:sz w:val="16"/>
+          <w:szCs w:val="16"/>
+        </w:rPr>
+        <w:t xml:space="preserve">, “Machine learning prediction of mortality in Acute Myocardial Infarction,” </w:t>
       </w:r>
       <w:r>
         <w:rPr>
@@ -3233,7 +3847,23 @@
           <w:sz w:val="16"/>
           <w:szCs w:val="16"/>
         </w:rPr>
-        <w:t>, vol. 23, no. 1, Apr. 2023, doi: https://doi.org/10.1186/s12911-023-02168-6.</w:t>
+        <w:t xml:space="preserve">, vol. 23, no. 1, Apr. 2023, </w:t>
+      </w:r>
+      <w:proofErr w:type="spellStart"/>
+      <w:r>
+        <w:rPr>
+          <w:sz w:val="16"/>
+          <w:szCs w:val="16"/>
+        </w:rPr>
+        <w:t>doi</w:t>
+      </w:r>
+      <w:proofErr w:type="spellEnd"/>
+      <w:r>
+        <w:rPr>
+          <w:sz w:val="16"/>
+          <w:szCs w:val="16"/>
+        </w:rPr>
+        <w:t>: https://doi.org/10.1186/s12911-023-02168-6.</w:t>
       </w:r>
     </w:p>
     <w:p>
@@ -3259,7 +3889,71 @@
           <w:sz w:val="16"/>
           <w:szCs w:val="16"/>
         </w:rPr>
-        <w:t xml:space="preserve">5] K. I. Shakhgeldyan, N. S. Kuksin, I. G. Domzhalov, V. Y. Rublev, and B. I. Geltser, “Interpretable machine learning for in-hospital mortality risk prediction in patients with ST-elevation myocardial infarction after percutaneous coronary interventions,” </w:t>
+        <w:t xml:space="preserve">5] K. I. </w:t>
+      </w:r>
+      <w:proofErr w:type="spellStart"/>
+      <w:r>
+        <w:rPr>
+          <w:sz w:val="16"/>
+          <w:szCs w:val="16"/>
+        </w:rPr>
+        <w:t>Shakhgeldyan</w:t>
+      </w:r>
+      <w:proofErr w:type="spellEnd"/>
+      <w:r>
+        <w:rPr>
+          <w:sz w:val="16"/>
+          <w:szCs w:val="16"/>
+        </w:rPr>
+        <w:t xml:space="preserve">, N. S. </w:t>
+      </w:r>
+      <w:proofErr w:type="spellStart"/>
+      <w:r>
+        <w:rPr>
+          <w:sz w:val="16"/>
+          <w:szCs w:val="16"/>
+        </w:rPr>
+        <w:t>Kuksin</w:t>
+      </w:r>
+      <w:proofErr w:type="spellEnd"/>
+      <w:r>
+        <w:rPr>
+          <w:sz w:val="16"/>
+          <w:szCs w:val="16"/>
+        </w:rPr>
+        <w:t xml:space="preserve">, I. G. </w:t>
+      </w:r>
+      <w:proofErr w:type="spellStart"/>
+      <w:r>
+        <w:rPr>
+          <w:sz w:val="16"/>
+          <w:szCs w:val="16"/>
+        </w:rPr>
+        <w:t>Domzhalov</w:t>
+      </w:r>
+      <w:proofErr w:type="spellEnd"/>
+      <w:r>
+        <w:rPr>
+          <w:sz w:val="16"/>
+          <w:szCs w:val="16"/>
+        </w:rPr>
+        <w:t xml:space="preserve">, V. Y. Rublev, and B. I. </w:t>
+      </w:r>
+      <w:proofErr w:type="spellStart"/>
+      <w:r>
+        <w:rPr>
+          <w:sz w:val="16"/>
+          <w:szCs w:val="16"/>
+        </w:rPr>
+        <w:t>Geltser</w:t>
+      </w:r>
+      <w:proofErr w:type="spellEnd"/>
+      <w:r>
+        <w:rPr>
+          <w:sz w:val="16"/>
+          <w:szCs w:val="16"/>
+        </w:rPr>
+        <w:t xml:space="preserve">, “Interpretable machine learning for in-hospital mortality risk prediction in patients with ST-elevation myocardial infarction after percutaneous coronary interventions,” </w:t>
       </w:r>
       <w:r>
         <w:rPr>
@@ -3275,7 +3969,23 @@
           <w:sz w:val="16"/>
           <w:szCs w:val="16"/>
         </w:rPr>
-        <w:t>, vol. 170, p. 107953, Jan. 2024. doi: https://doi.org/10.1016/j.compbiomed.2024.107953.</w:t>
+        <w:t xml:space="preserve">, vol. 170, p. 107953, Jan. 2024. </w:t>
+      </w:r>
+      <w:proofErr w:type="spellStart"/>
+      <w:r>
+        <w:rPr>
+          <w:sz w:val="16"/>
+          <w:szCs w:val="16"/>
+        </w:rPr>
+        <w:t>doi</w:t>
+      </w:r>
+      <w:proofErr w:type="spellEnd"/>
+      <w:r>
+        <w:rPr>
+          <w:sz w:val="16"/>
+          <w:szCs w:val="16"/>
+        </w:rPr>
+        <w:t>: https://doi.org/10.1016/j.compbiomed.2024.107953.</w:t>
       </w:r>
     </w:p>
     <w:p>
@@ -3324,7 +4034,23 @@
           <w:sz w:val="16"/>
           <w:szCs w:val="16"/>
         </w:rPr>
-        <w:t>, vol. 9, Mar. 2022, doi: https://doi.org/10.3389/fcvm.2022.754609.</w:t>
+        <w:t xml:space="preserve">, vol. 9, Mar. 2022, </w:t>
+      </w:r>
+      <w:proofErr w:type="spellStart"/>
+      <w:r>
+        <w:rPr>
+          <w:sz w:val="16"/>
+          <w:szCs w:val="16"/>
+        </w:rPr>
+        <w:t>doi</w:t>
+      </w:r>
+      <w:proofErr w:type="spellEnd"/>
+      <w:r>
+        <w:rPr>
+          <w:sz w:val="16"/>
+          <w:szCs w:val="16"/>
+        </w:rPr>
+        <w:t>: https://doi.org/10.3389/fcvm.2022.754609.</w:t>
       </w:r>
     </w:p>
     <w:p>
@@ -3350,7 +4076,23 @@
           <w:sz w:val="16"/>
           <w:szCs w:val="16"/>
         </w:rPr>
-        <w:t>7] G. R. Chaudhari et al., “Deep learning augmented ECG analysis to identify biomarker-defined myocardial injury,” Scientific Reports, vol. 13, no. 1, Feb. 2023, doi: https://doi.org/10.1038/s41598-023-29989-9.</w:t>
+        <w:t xml:space="preserve">7] G. R. Chaudhari et al., “Deep learning augmented ECG analysis to identify biomarker-defined myocardial injury,” Scientific Reports, vol. 13, no. 1, Feb. 2023, </w:t>
+      </w:r>
+      <w:proofErr w:type="spellStart"/>
+      <w:r>
+        <w:rPr>
+          <w:sz w:val="16"/>
+          <w:szCs w:val="16"/>
+        </w:rPr>
+        <w:t>doi</w:t>
+      </w:r>
+      <w:proofErr w:type="spellEnd"/>
+      <w:r>
+        <w:rPr>
+          <w:sz w:val="16"/>
+          <w:szCs w:val="16"/>
+        </w:rPr>
+        <w:t>: https://doi.org/10.1038/s41598-023-29989-9.</w:t>
       </w:r>
     </w:p>
     <w:p>

</xml_diff>